<commit_message>
ComputerPlayer class with consolidate conditional expression changes
</commit_message>
<xml_diff>
--- a/Changelog4.docx
+++ b/Changelog4.docx
@@ -1890,8 +1890,1734 @@
     </w:p>
     <w:p/>
     <w:p>
+      <w:pPr>
+        <w:autoSpaceDE w:val="0"/>
+        <w:autoSpaceDN w:val="0"/>
+        <w:adjustRightInd w:val="0"/>
+        <w:spacing w:after="0" w:line="240" w:lineRule="auto"/>
+      </w:pPr>
+      <w:r>
+        <w:lastRenderedPageBreak/>
+        <w:t>Before:</w:t>
+      </w:r>
+    </w:p>
+    <w:p>
+      <w:pPr>
+        <w:autoSpaceDE w:val="0"/>
+        <w:autoSpaceDN w:val="0"/>
+        <w:adjustRightInd w:val="0"/>
+        <w:spacing w:after="0" w:line="240" w:lineRule="auto"/>
+        <w:rPr>
+          <w:rFonts w:ascii="Consolas" w:hAnsi="Consolas" w:cs="Consolas"/>
+          <w:sz w:val="19"/>
+          <w:szCs w:val="19"/>
+        </w:rPr>
+      </w:pPr>
+      <w:proofErr w:type="gramStart"/>
+      <w:r>
+        <w:rPr>
+          <w:rFonts w:ascii="Consolas" w:hAnsi="Consolas" w:cs="Consolas"/>
+          <w:color w:val="0000FF"/>
+          <w:sz w:val="19"/>
+          <w:szCs w:val="19"/>
+        </w:rPr>
+        <w:t>if</w:t>
+      </w:r>
+      <w:proofErr w:type="gramEnd"/>
+      <w:r>
+        <w:rPr>
+          <w:rFonts w:ascii="Consolas" w:hAnsi="Consolas" w:cs="Consolas"/>
+          <w:sz w:val="19"/>
+          <w:szCs w:val="19"/>
+        </w:rPr>
+        <w:t xml:space="preserve"> (</w:t>
+      </w:r>
+      <w:proofErr w:type="spellStart"/>
+      <w:r>
+        <w:rPr>
+          <w:rFonts w:ascii="Consolas" w:hAnsi="Consolas" w:cs="Consolas"/>
+          <w:sz w:val="19"/>
+          <w:szCs w:val="19"/>
+        </w:rPr>
+        <w:t>bestMove</w:t>
+      </w:r>
+      <w:proofErr w:type="spellEnd"/>
+      <w:r>
+        <w:rPr>
+          <w:rFonts w:ascii="Consolas" w:hAnsi="Consolas" w:cs="Consolas"/>
+          <w:sz w:val="19"/>
+          <w:szCs w:val="19"/>
+        </w:rPr>
+        <w:t xml:space="preserve"> == -1)</w:t>
+      </w:r>
+    </w:p>
+    <w:p>
+      <w:pPr>
+        <w:autoSpaceDE w:val="0"/>
+        <w:autoSpaceDN w:val="0"/>
+        <w:adjustRightInd w:val="0"/>
+        <w:spacing w:after="0" w:line="240" w:lineRule="auto"/>
+        <w:rPr>
+          <w:rFonts w:ascii="Consolas" w:hAnsi="Consolas" w:cs="Consolas"/>
+          <w:sz w:val="19"/>
+          <w:szCs w:val="19"/>
+        </w:rPr>
+      </w:pPr>
+      <w:r>
+        <w:rPr>
+          <w:rFonts w:ascii="Consolas" w:hAnsi="Consolas" w:cs="Consolas"/>
+          <w:sz w:val="19"/>
+          <w:szCs w:val="19"/>
+        </w:rPr>
+        <w:t>{</w:t>
+      </w:r>
+    </w:p>
+    <w:p>
+      <w:pPr>
+        <w:autoSpaceDE w:val="0"/>
+        <w:autoSpaceDN w:val="0"/>
+        <w:adjustRightInd w:val="0"/>
+        <w:spacing w:after="0" w:line="240" w:lineRule="auto"/>
+        <w:rPr>
+          <w:rFonts w:ascii="Consolas" w:hAnsi="Consolas" w:cs="Consolas"/>
+          <w:sz w:val="19"/>
+          <w:szCs w:val="19"/>
+        </w:rPr>
+      </w:pPr>
+      <w:r>
+        <w:rPr>
+          <w:rFonts w:ascii="Consolas" w:hAnsi="Consolas" w:cs="Consolas"/>
+          <w:sz w:val="19"/>
+          <w:szCs w:val="19"/>
+        </w:rPr>
+        <w:t xml:space="preserve">    </w:t>
+      </w:r>
+      <w:proofErr w:type="spellStart"/>
+      <w:proofErr w:type="gramStart"/>
+      <w:r>
+        <w:rPr>
+          <w:rFonts w:ascii="Consolas" w:hAnsi="Consolas" w:cs="Consolas"/>
+          <w:sz w:val="19"/>
+          <w:szCs w:val="19"/>
+        </w:rPr>
+        <w:t>bestMove</w:t>
+      </w:r>
+      <w:proofErr w:type="spellEnd"/>
+      <w:proofErr w:type="gramEnd"/>
+      <w:r>
+        <w:rPr>
+          <w:rFonts w:ascii="Consolas" w:hAnsi="Consolas" w:cs="Consolas"/>
+          <w:sz w:val="19"/>
+          <w:szCs w:val="19"/>
+        </w:rPr>
+        <w:t xml:space="preserve"> = </w:t>
+      </w:r>
+      <w:proofErr w:type="spellStart"/>
+      <w:r>
+        <w:rPr>
+          <w:rFonts w:ascii="Consolas" w:hAnsi="Consolas" w:cs="Consolas"/>
+          <w:sz w:val="19"/>
+          <w:szCs w:val="19"/>
+        </w:rPr>
+        <w:t>numState</w:t>
+      </w:r>
+      <w:proofErr w:type="spellEnd"/>
+      <w:r>
+        <w:rPr>
+          <w:rFonts w:ascii="Consolas" w:hAnsi="Consolas" w:cs="Consolas"/>
+          <w:sz w:val="19"/>
+          <w:szCs w:val="19"/>
+        </w:rPr>
+        <w:t>;</w:t>
+      </w:r>
+    </w:p>
+    <w:p>
+      <w:pPr>
+        <w:autoSpaceDE w:val="0"/>
+        <w:autoSpaceDN w:val="0"/>
+        <w:adjustRightInd w:val="0"/>
+        <w:spacing w:after="0" w:line="240" w:lineRule="auto"/>
+        <w:rPr>
+          <w:rFonts w:ascii="Consolas" w:hAnsi="Consolas" w:cs="Consolas"/>
+          <w:sz w:val="19"/>
+          <w:szCs w:val="19"/>
+        </w:rPr>
+      </w:pPr>
+      <w:r>
+        <w:rPr>
+          <w:rFonts w:ascii="Consolas" w:hAnsi="Consolas" w:cs="Consolas"/>
+          <w:sz w:val="19"/>
+          <w:szCs w:val="19"/>
+        </w:rPr>
+        <w:t>}</w:t>
+      </w:r>
+    </w:p>
+    <w:p>
+      <w:pPr>
+        <w:autoSpaceDE w:val="0"/>
+        <w:autoSpaceDN w:val="0"/>
+        <w:adjustRightInd w:val="0"/>
+        <w:spacing w:after="0" w:line="240" w:lineRule="auto"/>
+        <w:rPr>
+          <w:rFonts w:ascii="Consolas" w:hAnsi="Consolas" w:cs="Consolas"/>
+          <w:sz w:val="19"/>
+          <w:szCs w:val="19"/>
+        </w:rPr>
+      </w:pPr>
+      <w:proofErr w:type="gramStart"/>
+      <w:r>
+        <w:rPr>
+          <w:rFonts w:ascii="Consolas" w:hAnsi="Consolas" w:cs="Consolas"/>
+          <w:color w:val="0000FF"/>
+          <w:sz w:val="19"/>
+          <w:szCs w:val="19"/>
+        </w:rPr>
+        <w:t>else</w:t>
+      </w:r>
+      <w:proofErr w:type="gramEnd"/>
+      <w:r>
+        <w:rPr>
+          <w:rFonts w:ascii="Consolas" w:hAnsi="Consolas" w:cs="Consolas"/>
+          <w:sz w:val="19"/>
+          <w:szCs w:val="19"/>
+        </w:rPr>
+        <w:t xml:space="preserve"> </w:t>
+      </w:r>
+      <w:r>
+        <w:rPr>
+          <w:rFonts w:ascii="Consolas" w:hAnsi="Consolas" w:cs="Consolas"/>
+          <w:color w:val="0000FF"/>
+          <w:sz w:val="19"/>
+          <w:szCs w:val="19"/>
+        </w:rPr>
+        <w:t>if</w:t>
+      </w:r>
+      <w:r>
+        <w:rPr>
+          <w:rFonts w:ascii="Consolas" w:hAnsi="Consolas" w:cs="Consolas"/>
+          <w:sz w:val="19"/>
+          <w:szCs w:val="19"/>
+        </w:rPr>
+        <w:t xml:space="preserve"> (</w:t>
+      </w:r>
+      <w:proofErr w:type="spellStart"/>
+      <w:r>
+        <w:rPr>
+          <w:rFonts w:ascii="Consolas" w:hAnsi="Consolas" w:cs="Consolas"/>
+          <w:sz w:val="19"/>
+          <w:szCs w:val="19"/>
+        </w:rPr>
+        <w:t>game.stateList</w:t>
+      </w:r>
+      <w:proofErr w:type="spellEnd"/>
+      <w:r>
+        <w:rPr>
+          <w:rFonts w:ascii="Consolas" w:hAnsi="Consolas" w:cs="Consolas"/>
+          <w:sz w:val="19"/>
+          <w:szCs w:val="19"/>
+        </w:rPr>
+        <w:t>[</w:t>
+      </w:r>
+      <w:proofErr w:type="spellStart"/>
+      <w:r>
+        <w:rPr>
+          <w:rFonts w:ascii="Consolas" w:hAnsi="Consolas" w:cs="Consolas"/>
+          <w:sz w:val="19"/>
+          <w:szCs w:val="19"/>
+        </w:rPr>
+        <w:t>numState</w:t>
+      </w:r>
+      <w:proofErr w:type="spellEnd"/>
+      <w:r>
+        <w:rPr>
+          <w:rFonts w:ascii="Consolas" w:hAnsi="Consolas" w:cs="Consolas"/>
+          <w:sz w:val="19"/>
+          <w:szCs w:val="19"/>
+        </w:rPr>
+        <w:t>].</w:t>
+      </w:r>
+      <w:proofErr w:type="spellStart"/>
+      <w:r>
+        <w:rPr>
+          <w:rFonts w:ascii="Consolas" w:hAnsi="Consolas" w:cs="Consolas"/>
+          <w:sz w:val="19"/>
+          <w:szCs w:val="19"/>
+        </w:rPr>
+        <w:t>getWeight</w:t>
+      </w:r>
+      <w:proofErr w:type="spellEnd"/>
+      <w:r>
+        <w:rPr>
+          <w:rFonts w:ascii="Consolas" w:hAnsi="Consolas" w:cs="Consolas"/>
+          <w:sz w:val="19"/>
+          <w:szCs w:val="19"/>
+        </w:rPr>
+        <w:t xml:space="preserve">() &lt;= </w:t>
+      </w:r>
+      <w:proofErr w:type="spellStart"/>
+      <w:r>
+        <w:rPr>
+          <w:rFonts w:ascii="Consolas" w:hAnsi="Consolas" w:cs="Consolas"/>
+          <w:sz w:val="19"/>
+          <w:szCs w:val="19"/>
+        </w:rPr>
+        <w:t>game.stateList</w:t>
+      </w:r>
+      <w:proofErr w:type="spellEnd"/>
+      <w:r>
+        <w:rPr>
+          <w:rFonts w:ascii="Consolas" w:hAnsi="Consolas" w:cs="Consolas"/>
+          <w:sz w:val="19"/>
+          <w:szCs w:val="19"/>
+        </w:rPr>
+        <w:t>[</w:t>
+      </w:r>
+      <w:proofErr w:type="spellStart"/>
+      <w:r>
+        <w:rPr>
+          <w:rFonts w:ascii="Consolas" w:hAnsi="Consolas" w:cs="Consolas"/>
+          <w:sz w:val="19"/>
+          <w:szCs w:val="19"/>
+        </w:rPr>
+        <w:t>bestMove</w:t>
+      </w:r>
+      <w:proofErr w:type="spellEnd"/>
+      <w:r>
+        <w:rPr>
+          <w:rFonts w:ascii="Consolas" w:hAnsi="Consolas" w:cs="Consolas"/>
+          <w:sz w:val="19"/>
+          <w:szCs w:val="19"/>
+        </w:rPr>
+        <w:t>].</w:t>
+      </w:r>
+      <w:proofErr w:type="spellStart"/>
+      <w:r>
+        <w:rPr>
+          <w:rFonts w:ascii="Consolas" w:hAnsi="Consolas" w:cs="Consolas"/>
+          <w:sz w:val="19"/>
+          <w:szCs w:val="19"/>
+        </w:rPr>
+        <w:t>getWeight</w:t>
+      </w:r>
+      <w:proofErr w:type="spellEnd"/>
+      <w:r>
+        <w:rPr>
+          <w:rFonts w:ascii="Consolas" w:hAnsi="Consolas" w:cs="Consolas"/>
+          <w:sz w:val="19"/>
+          <w:szCs w:val="19"/>
+        </w:rPr>
+        <w:t>())</w:t>
+      </w:r>
+    </w:p>
+    <w:p>
+      <w:pPr>
+        <w:autoSpaceDE w:val="0"/>
+        <w:autoSpaceDN w:val="0"/>
+        <w:adjustRightInd w:val="0"/>
+        <w:spacing w:after="0" w:line="240" w:lineRule="auto"/>
+        <w:rPr>
+          <w:rFonts w:ascii="Consolas" w:hAnsi="Consolas" w:cs="Consolas"/>
+          <w:sz w:val="19"/>
+          <w:szCs w:val="19"/>
+        </w:rPr>
+      </w:pPr>
+      <w:r>
+        <w:rPr>
+          <w:rFonts w:ascii="Consolas" w:hAnsi="Consolas" w:cs="Consolas"/>
+          <w:sz w:val="19"/>
+          <w:szCs w:val="19"/>
+        </w:rPr>
+        <w:t>{</w:t>
+      </w:r>
+    </w:p>
+    <w:p>
+      <w:pPr>
+        <w:autoSpaceDE w:val="0"/>
+        <w:autoSpaceDN w:val="0"/>
+        <w:adjustRightInd w:val="0"/>
+        <w:spacing w:after="0" w:line="240" w:lineRule="auto"/>
+        <w:rPr>
+          <w:rFonts w:ascii="Consolas" w:hAnsi="Consolas" w:cs="Consolas"/>
+          <w:sz w:val="19"/>
+          <w:szCs w:val="19"/>
+        </w:rPr>
+      </w:pPr>
+      <w:r>
+        <w:rPr>
+          <w:rFonts w:ascii="Consolas" w:hAnsi="Consolas" w:cs="Consolas"/>
+          <w:sz w:val="19"/>
+          <w:szCs w:val="19"/>
+        </w:rPr>
+        <w:t xml:space="preserve">    </w:t>
+      </w:r>
+      <w:proofErr w:type="spellStart"/>
+      <w:proofErr w:type="gramStart"/>
+      <w:r>
+        <w:rPr>
+          <w:rFonts w:ascii="Consolas" w:hAnsi="Consolas" w:cs="Consolas"/>
+          <w:sz w:val="19"/>
+          <w:szCs w:val="19"/>
+        </w:rPr>
+        <w:t>bestMove</w:t>
+      </w:r>
+      <w:proofErr w:type="spellEnd"/>
+      <w:proofErr w:type="gramEnd"/>
+      <w:r>
+        <w:rPr>
+          <w:rFonts w:ascii="Consolas" w:hAnsi="Consolas" w:cs="Consolas"/>
+          <w:sz w:val="19"/>
+          <w:szCs w:val="19"/>
+        </w:rPr>
+        <w:t xml:space="preserve"> = </w:t>
+      </w:r>
+      <w:proofErr w:type="spellStart"/>
+      <w:r>
+        <w:rPr>
+          <w:rFonts w:ascii="Consolas" w:hAnsi="Consolas" w:cs="Consolas"/>
+          <w:sz w:val="19"/>
+          <w:szCs w:val="19"/>
+        </w:rPr>
+        <w:t>numState</w:t>
+      </w:r>
+      <w:proofErr w:type="spellEnd"/>
+      <w:r>
+        <w:rPr>
+          <w:rFonts w:ascii="Consolas" w:hAnsi="Consolas" w:cs="Consolas"/>
+          <w:sz w:val="19"/>
+          <w:szCs w:val="19"/>
+        </w:rPr>
+        <w:t>;</w:t>
+      </w:r>
+    </w:p>
+    <w:p>
+      <w:pPr>
+        <w:autoSpaceDE w:val="0"/>
+        <w:autoSpaceDN w:val="0"/>
+        <w:adjustRightInd w:val="0"/>
+        <w:spacing w:after="0" w:line="240" w:lineRule="auto"/>
+        <w:rPr>
+          <w:rFonts w:ascii="Consolas" w:hAnsi="Consolas" w:cs="Consolas"/>
+          <w:sz w:val="19"/>
+          <w:szCs w:val="19"/>
+        </w:rPr>
+      </w:pPr>
+      <w:r>
+        <w:rPr>
+          <w:rFonts w:ascii="Consolas" w:hAnsi="Consolas" w:cs="Consolas"/>
+          <w:sz w:val="19"/>
+          <w:szCs w:val="19"/>
+        </w:rPr>
+        <w:t>}</w:t>
+      </w:r>
+    </w:p>
+    <w:p>
+      <w:pPr>
+        <w:autoSpaceDE w:val="0"/>
+        <w:autoSpaceDN w:val="0"/>
+        <w:adjustRightInd w:val="0"/>
+        <w:spacing w:after="0" w:line="240" w:lineRule="auto"/>
+      </w:pPr>
+    </w:p>
+    <w:p>
+      <w:pPr>
+        <w:autoSpaceDE w:val="0"/>
+        <w:autoSpaceDN w:val="0"/>
+        <w:adjustRightInd w:val="0"/>
+        <w:spacing w:after="0" w:line="240" w:lineRule="auto"/>
+      </w:pPr>
+      <w:r>
+        <w:t>After:</w:t>
+      </w:r>
+    </w:p>
+    <w:p>
+      <w:pPr>
+        <w:autoSpaceDE w:val="0"/>
+        <w:autoSpaceDN w:val="0"/>
+        <w:adjustRightInd w:val="0"/>
+        <w:spacing w:after="0" w:line="240" w:lineRule="auto"/>
+        <w:rPr>
+          <w:rFonts w:ascii="Consolas" w:hAnsi="Consolas" w:cs="Consolas"/>
+          <w:sz w:val="19"/>
+          <w:szCs w:val="19"/>
+        </w:rPr>
+      </w:pPr>
+      <w:proofErr w:type="gramStart"/>
+      <w:r>
+        <w:rPr>
+          <w:rFonts w:ascii="Consolas" w:hAnsi="Consolas" w:cs="Consolas"/>
+          <w:color w:val="0000FF"/>
+          <w:sz w:val="19"/>
+          <w:szCs w:val="19"/>
+        </w:rPr>
+        <w:t>if</w:t>
+      </w:r>
+      <w:proofErr w:type="gramEnd"/>
+      <w:r>
+        <w:rPr>
+          <w:rFonts w:ascii="Consolas" w:hAnsi="Consolas" w:cs="Consolas"/>
+          <w:sz w:val="19"/>
+          <w:szCs w:val="19"/>
+        </w:rPr>
+        <w:t xml:space="preserve"> (</w:t>
+      </w:r>
+      <w:proofErr w:type="spellStart"/>
+      <w:r>
+        <w:rPr>
+          <w:rFonts w:ascii="Consolas" w:hAnsi="Consolas" w:cs="Consolas"/>
+          <w:sz w:val="19"/>
+          <w:szCs w:val="19"/>
+        </w:rPr>
+        <w:t>isBestMove</w:t>
+      </w:r>
+      <w:proofErr w:type="spellEnd"/>
+      <w:r>
+        <w:rPr>
+          <w:rFonts w:ascii="Consolas" w:hAnsi="Consolas" w:cs="Consolas"/>
+          <w:sz w:val="19"/>
+          <w:szCs w:val="19"/>
+        </w:rPr>
+        <w:t xml:space="preserve">( game,  </w:t>
+      </w:r>
+      <w:proofErr w:type="spellStart"/>
+      <w:r>
+        <w:rPr>
+          <w:rFonts w:ascii="Consolas" w:hAnsi="Consolas" w:cs="Consolas"/>
+          <w:sz w:val="19"/>
+          <w:szCs w:val="19"/>
+        </w:rPr>
+        <w:t>numState</w:t>
+      </w:r>
+      <w:proofErr w:type="spellEnd"/>
+      <w:r>
+        <w:rPr>
+          <w:rFonts w:ascii="Consolas" w:hAnsi="Consolas" w:cs="Consolas"/>
+          <w:sz w:val="19"/>
+          <w:szCs w:val="19"/>
+        </w:rPr>
+        <w:t xml:space="preserve">, </w:t>
+      </w:r>
+      <w:proofErr w:type="spellStart"/>
+      <w:r>
+        <w:rPr>
+          <w:rFonts w:ascii="Consolas" w:hAnsi="Consolas" w:cs="Consolas"/>
+          <w:sz w:val="19"/>
+          <w:szCs w:val="19"/>
+        </w:rPr>
+        <w:t>bestMove</w:t>
+      </w:r>
+      <w:proofErr w:type="spellEnd"/>
+      <w:r>
+        <w:rPr>
+          <w:rFonts w:ascii="Consolas" w:hAnsi="Consolas" w:cs="Consolas"/>
+          <w:sz w:val="19"/>
+          <w:szCs w:val="19"/>
+        </w:rPr>
+        <w:t>))</w:t>
+      </w:r>
+    </w:p>
+    <w:p>
+      <w:pPr>
+        <w:autoSpaceDE w:val="0"/>
+        <w:autoSpaceDN w:val="0"/>
+        <w:adjustRightInd w:val="0"/>
+        <w:spacing w:after="0" w:line="240" w:lineRule="auto"/>
+        <w:rPr>
+          <w:rFonts w:ascii="Consolas" w:hAnsi="Consolas" w:cs="Consolas"/>
+          <w:sz w:val="19"/>
+          <w:szCs w:val="19"/>
+        </w:rPr>
+      </w:pPr>
+      <w:r>
+        <w:rPr>
+          <w:rFonts w:ascii="Consolas" w:hAnsi="Consolas" w:cs="Consolas"/>
+          <w:sz w:val="19"/>
+          <w:szCs w:val="19"/>
+        </w:rPr>
+        <w:t xml:space="preserve">                        {</w:t>
+      </w:r>
+    </w:p>
+    <w:p>
+      <w:pPr>
+        <w:tabs>
+          <w:tab w:val="left" w:pos="1467"/>
+        </w:tabs>
+      </w:pPr>
+    </w:p>
+    <w:p>
+      <w:pPr>
+        <w:autoSpaceDE w:val="0"/>
+        <w:autoSpaceDN w:val="0"/>
+        <w:adjustRightInd w:val="0"/>
+        <w:spacing w:after="0" w:line="240" w:lineRule="auto"/>
+        <w:rPr>
+          <w:rFonts w:ascii="Consolas" w:hAnsi="Consolas" w:cs="Consolas"/>
+          <w:sz w:val="19"/>
+          <w:szCs w:val="19"/>
+        </w:rPr>
+      </w:pPr>
+      <w:proofErr w:type="gramStart"/>
+      <w:r>
+        <w:rPr>
+          <w:rFonts w:ascii="Consolas" w:hAnsi="Consolas" w:cs="Consolas"/>
+          <w:color w:val="0000FF"/>
+          <w:sz w:val="19"/>
+          <w:szCs w:val="19"/>
+        </w:rPr>
+        <w:t>private</w:t>
+      </w:r>
+      <w:proofErr w:type="gramEnd"/>
+      <w:r>
+        <w:rPr>
+          <w:rFonts w:ascii="Consolas" w:hAnsi="Consolas" w:cs="Consolas"/>
+          <w:sz w:val="19"/>
+          <w:szCs w:val="19"/>
+        </w:rPr>
+        <w:t xml:space="preserve"> </w:t>
+      </w:r>
+      <w:proofErr w:type="spellStart"/>
+      <w:r>
+        <w:rPr>
+          <w:rFonts w:ascii="Consolas" w:hAnsi="Consolas" w:cs="Consolas"/>
+          <w:color w:val="0000FF"/>
+          <w:sz w:val="19"/>
+          <w:szCs w:val="19"/>
+        </w:rPr>
+        <w:t>bool</w:t>
+      </w:r>
+      <w:proofErr w:type="spellEnd"/>
+      <w:r>
+        <w:rPr>
+          <w:rFonts w:ascii="Consolas" w:hAnsi="Consolas" w:cs="Consolas"/>
+          <w:sz w:val="19"/>
+          <w:szCs w:val="19"/>
+        </w:rPr>
+        <w:t xml:space="preserve"> </w:t>
+      </w:r>
+      <w:proofErr w:type="spellStart"/>
+      <w:r>
+        <w:rPr>
+          <w:rFonts w:ascii="Consolas" w:hAnsi="Consolas" w:cs="Consolas"/>
+          <w:sz w:val="19"/>
+          <w:szCs w:val="19"/>
+        </w:rPr>
+        <w:t>isBestMove</w:t>
+      </w:r>
+      <w:proofErr w:type="spellEnd"/>
+      <w:r>
+        <w:rPr>
+          <w:rFonts w:ascii="Consolas" w:hAnsi="Consolas" w:cs="Consolas"/>
+          <w:sz w:val="19"/>
+          <w:szCs w:val="19"/>
+        </w:rPr>
+        <w:t>(</w:t>
+      </w:r>
+      <w:proofErr w:type="spellStart"/>
+      <w:r>
+        <w:rPr>
+          <w:rFonts w:ascii="Consolas" w:hAnsi="Consolas" w:cs="Consolas"/>
+          <w:color w:val="2B91AF"/>
+          <w:sz w:val="19"/>
+          <w:szCs w:val="19"/>
+        </w:rPr>
+        <w:t>GameManager</w:t>
+      </w:r>
+      <w:proofErr w:type="spellEnd"/>
+      <w:r>
+        <w:rPr>
+          <w:rFonts w:ascii="Consolas" w:hAnsi="Consolas" w:cs="Consolas"/>
+          <w:sz w:val="19"/>
+          <w:szCs w:val="19"/>
+        </w:rPr>
+        <w:t xml:space="preserve"> game, </w:t>
+      </w:r>
+      <w:proofErr w:type="spellStart"/>
+      <w:r>
+        <w:rPr>
+          <w:rFonts w:ascii="Consolas" w:hAnsi="Consolas" w:cs="Consolas"/>
+          <w:color w:val="0000FF"/>
+          <w:sz w:val="19"/>
+          <w:szCs w:val="19"/>
+        </w:rPr>
+        <w:t>int</w:t>
+      </w:r>
+      <w:proofErr w:type="spellEnd"/>
+      <w:r>
+        <w:rPr>
+          <w:rFonts w:ascii="Consolas" w:hAnsi="Consolas" w:cs="Consolas"/>
+          <w:sz w:val="19"/>
+          <w:szCs w:val="19"/>
+        </w:rPr>
+        <w:t xml:space="preserve"> </w:t>
+      </w:r>
+      <w:proofErr w:type="spellStart"/>
+      <w:r>
+        <w:rPr>
+          <w:rFonts w:ascii="Consolas" w:hAnsi="Consolas" w:cs="Consolas"/>
+          <w:sz w:val="19"/>
+          <w:szCs w:val="19"/>
+        </w:rPr>
+        <w:t>numState</w:t>
+      </w:r>
+      <w:proofErr w:type="spellEnd"/>
+      <w:r>
+        <w:rPr>
+          <w:rFonts w:ascii="Consolas" w:hAnsi="Consolas" w:cs="Consolas"/>
+          <w:sz w:val="19"/>
+          <w:szCs w:val="19"/>
+        </w:rPr>
+        <w:t xml:space="preserve">, </w:t>
+      </w:r>
+      <w:proofErr w:type="spellStart"/>
+      <w:r>
+        <w:rPr>
+          <w:rFonts w:ascii="Consolas" w:hAnsi="Consolas" w:cs="Consolas"/>
+          <w:color w:val="0000FF"/>
+          <w:sz w:val="19"/>
+          <w:szCs w:val="19"/>
+        </w:rPr>
+        <w:t>int</w:t>
+      </w:r>
+      <w:proofErr w:type="spellEnd"/>
+      <w:r>
+        <w:rPr>
+          <w:rFonts w:ascii="Consolas" w:hAnsi="Consolas" w:cs="Consolas"/>
+          <w:sz w:val="19"/>
+          <w:szCs w:val="19"/>
+        </w:rPr>
+        <w:t xml:space="preserve"> </w:t>
+      </w:r>
+      <w:proofErr w:type="spellStart"/>
+      <w:r>
+        <w:rPr>
+          <w:rFonts w:ascii="Consolas" w:hAnsi="Consolas" w:cs="Consolas"/>
+          <w:sz w:val="19"/>
+          <w:szCs w:val="19"/>
+        </w:rPr>
+        <w:t>bestMove</w:t>
+      </w:r>
+      <w:proofErr w:type="spellEnd"/>
+      <w:r>
+        <w:rPr>
+          <w:rFonts w:ascii="Consolas" w:hAnsi="Consolas" w:cs="Consolas"/>
+          <w:sz w:val="19"/>
+          <w:szCs w:val="19"/>
+        </w:rPr>
+        <w:t>)</w:t>
+      </w:r>
+    </w:p>
+    <w:p>
+      <w:pPr>
+        <w:autoSpaceDE w:val="0"/>
+        <w:autoSpaceDN w:val="0"/>
+        <w:adjustRightInd w:val="0"/>
+        <w:spacing w:after="0" w:line="240" w:lineRule="auto"/>
+        <w:rPr>
+          <w:rFonts w:ascii="Consolas" w:hAnsi="Consolas" w:cs="Consolas"/>
+          <w:sz w:val="19"/>
+          <w:szCs w:val="19"/>
+        </w:rPr>
+      </w:pPr>
+      <w:r>
+        <w:rPr>
+          <w:rFonts w:ascii="Consolas" w:hAnsi="Consolas" w:cs="Consolas"/>
+          <w:sz w:val="19"/>
+          <w:szCs w:val="19"/>
+        </w:rPr>
+        <w:t xml:space="preserve">        {</w:t>
+      </w:r>
+    </w:p>
+    <w:p>
+      <w:pPr>
+        <w:autoSpaceDE w:val="0"/>
+        <w:autoSpaceDN w:val="0"/>
+        <w:adjustRightInd w:val="0"/>
+        <w:spacing w:after="0" w:line="240" w:lineRule="auto"/>
+        <w:rPr>
+          <w:rFonts w:ascii="Consolas" w:hAnsi="Consolas" w:cs="Consolas"/>
+          <w:sz w:val="19"/>
+          <w:szCs w:val="19"/>
+        </w:rPr>
+      </w:pPr>
+      <w:r>
+        <w:rPr>
+          <w:rFonts w:ascii="Consolas" w:hAnsi="Consolas" w:cs="Consolas"/>
+          <w:sz w:val="19"/>
+          <w:szCs w:val="19"/>
+        </w:rPr>
+        <w:t xml:space="preserve">            </w:t>
+      </w:r>
+      <w:proofErr w:type="gramStart"/>
+      <w:r>
+        <w:rPr>
+          <w:rFonts w:ascii="Consolas" w:hAnsi="Consolas" w:cs="Consolas"/>
+          <w:color w:val="0000FF"/>
+          <w:sz w:val="19"/>
+          <w:szCs w:val="19"/>
+        </w:rPr>
+        <w:t>return</w:t>
+      </w:r>
+      <w:proofErr w:type="gramEnd"/>
+      <w:r>
+        <w:rPr>
+          <w:rFonts w:ascii="Consolas" w:hAnsi="Consolas" w:cs="Consolas"/>
+          <w:sz w:val="19"/>
+          <w:szCs w:val="19"/>
+        </w:rPr>
+        <w:t xml:space="preserve"> (</w:t>
+      </w:r>
+      <w:proofErr w:type="spellStart"/>
+      <w:r>
+        <w:rPr>
+          <w:rFonts w:ascii="Consolas" w:hAnsi="Consolas" w:cs="Consolas"/>
+          <w:sz w:val="19"/>
+          <w:szCs w:val="19"/>
+        </w:rPr>
+        <w:t>game.stateList</w:t>
+      </w:r>
+      <w:proofErr w:type="spellEnd"/>
+      <w:r>
+        <w:rPr>
+          <w:rFonts w:ascii="Consolas" w:hAnsi="Consolas" w:cs="Consolas"/>
+          <w:sz w:val="19"/>
+          <w:szCs w:val="19"/>
+        </w:rPr>
+        <w:t>[</w:t>
+      </w:r>
+      <w:proofErr w:type="spellStart"/>
+      <w:r>
+        <w:rPr>
+          <w:rFonts w:ascii="Consolas" w:hAnsi="Consolas" w:cs="Consolas"/>
+          <w:sz w:val="19"/>
+          <w:szCs w:val="19"/>
+        </w:rPr>
+        <w:t>numState</w:t>
+      </w:r>
+      <w:proofErr w:type="spellEnd"/>
+      <w:r>
+        <w:rPr>
+          <w:rFonts w:ascii="Consolas" w:hAnsi="Consolas" w:cs="Consolas"/>
+          <w:sz w:val="19"/>
+          <w:szCs w:val="19"/>
+        </w:rPr>
+        <w:t>].</w:t>
+      </w:r>
+      <w:proofErr w:type="spellStart"/>
+      <w:r>
+        <w:rPr>
+          <w:rFonts w:ascii="Consolas" w:hAnsi="Consolas" w:cs="Consolas"/>
+          <w:sz w:val="19"/>
+          <w:szCs w:val="19"/>
+        </w:rPr>
+        <w:t>getWeight</w:t>
+      </w:r>
+      <w:proofErr w:type="spellEnd"/>
+      <w:r>
+        <w:rPr>
+          <w:rFonts w:ascii="Consolas" w:hAnsi="Consolas" w:cs="Consolas"/>
+          <w:sz w:val="19"/>
+          <w:szCs w:val="19"/>
+        </w:rPr>
+        <w:t xml:space="preserve">() &lt;= </w:t>
+      </w:r>
+      <w:proofErr w:type="spellStart"/>
+      <w:r>
+        <w:rPr>
+          <w:rFonts w:ascii="Consolas" w:hAnsi="Consolas" w:cs="Consolas"/>
+          <w:sz w:val="19"/>
+          <w:szCs w:val="19"/>
+        </w:rPr>
+        <w:t>game.stateList</w:t>
+      </w:r>
+      <w:proofErr w:type="spellEnd"/>
+      <w:r>
+        <w:rPr>
+          <w:rFonts w:ascii="Consolas" w:hAnsi="Consolas" w:cs="Consolas"/>
+          <w:sz w:val="19"/>
+          <w:szCs w:val="19"/>
+        </w:rPr>
+        <w:t>[</w:t>
+      </w:r>
+      <w:proofErr w:type="spellStart"/>
+      <w:r>
+        <w:rPr>
+          <w:rFonts w:ascii="Consolas" w:hAnsi="Consolas" w:cs="Consolas"/>
+          <w:sz w:val="19"/>
+          <w:szCs w:val="19"/>
+        </w:rPr>
+        <w:t>bestMove</w:t>
+      </w:r>
+      <w:proofErr w:type="spellEnd"/>
+      <w:r>
+        <w:rPr>
+          <w:rFonts w:ascii="Consolas" w:hAnsi="Consolas" w:cs="Consolas"/>
+          <w:sz w:val="19"/>
+          <w:szCs w:val="19"/>
+        </w:rPr>
+        <w:t>].</w:t>
+      </w:r>
+      <w:proofErr w:type="spellStart"/>
+      <w:r>
+        <w:rPr>
+          <w:rFonts w:ascii="Consolas" w:hAnsi="Consolas" w:cs="Consolas"/>
+          <w:sz w:val="19"/>
+          <w:szCs w:val="19"/>
+        </w:rPr>
+        <w:t>getWeight</w:t>
+      </w:r>
+      <w:proofErr w:type="spellEnd"/>
+      <w:r>
+        <w:rPr>
+          <w:rFonts w:ascii="Consolas" w:hAnsi="Consolas" w:cs="Consolas"/>
+          <w:sz w:val="19"/>
+          <w:szCs w:val="19"/>
+        </w:rPr>
+        <w:t xml:space="preserve">() || </w:t>
+      </w:r>
+      <w:proofErr w:type="spellStart"/>
+      <w:r>
+        <w:rPr>
+          <w:rFonts w:ascii="Consolas" w:hAnsi="Consolas" w:cs="Consolas"/>
+          <w:sz w:val="19"/>
+          <w:szCs w:val="19"/>
+        </w:rPr>
+        <w:t>bestMove</w:t>
+      </w:r>
+      <w:proofErr w:type="spellEnd"/>
+      <w:r>
+        <w:rPr>
+          <w:rFonts w:ascii="Consolas" w:hAnsi="Consolas" w:cs="Consolas"/>
+          <w:sz w:val="19"/>
+          <w:szCs w:val="19"/>
+        </w:rPr>
+        <w:t xml:space="preserve"> == -1);</w:t>
+      </w:r>
+    </w:p>
+    <w:p>
+      <w:pPr>
+        <w:autoSpaceDE w:val="0"/>
+        <w:autoSpaceDN w:val="0"/>
+        <w:adjustRightInd w:val="0"/>
+        <w:spacing w:after="0" w:line="240" w:lineRule="auto"/>
+        <w:rPr>
+          <w:rFonts w:ascii="Consolas" w:hAnsi="Consolas" w:cs="Consolas"/>
+          <w:sz w:val="19"/>
+          <w:szCs w:val="19"/>
+        </w:rPr>
+      </w:pPr>
+      <w:r>
+        <w:rPr>
+          <w:rFonts w:ascii="Consolas" w:hAnsi="Consolas" w:cs="Consolas"/>
+          <w:sz w:val="19"/>
+          <w:szCs w:val="19"/>
+        </w:rPr>
+        <w:t xml:space="preserve">        }</w:t>
+      </w:r>
+    </w:p>
+    <w:p>
+      <w:pPr>
+        <w:autoSpaceDE w:val="0"/>
+        <w:autoSpaceDN w:val="0"/>
+        <w:adjustRightInd w:val="0"/>
+        <w:spacing w:after="0" w:line="240" w:lineRule="auto"/>
+        <w:rPr>
+          <w:rFonts w:ascii="Consolas" w:hAnsi="Consolas" w:cs="Consolas"/>
+          <w:sz w:val="19"/>
+          <w:szCs w:val="19"/>
+        </w:rPr>
+      </w:pPr>
+    </w:p>
+    <w:p>
+      <w:pPr>
+        <w:autoSpaceDE w:val="0"/>
+        <w:autoSpaceDN w:val="0"/>
+        <w:adjustRightInd w:val="0"/>
+        <w:spacing w:after="0" w:line="240" w:lineRule="auto"/>
+      </w:pPr>
+      <w:r>
+        <w:t>Consolidate conditional expression</w:t>
+      </w:r>
+    </w:p>
+    <w:p>
+      <w:pPr>
+        <w:tabs>
+          <w:tab w:val="left" w:pos="1467"/>
+        </w:tabs>
+      </w:pPr>
+    </w:p>
+    <w:p/>
+    <w:p>
+      <w:r>
+        <w:t>Before:</w:t>
+      </w:r>
+    </w:p>
+    <w:p>
+      <w:pPr>
+        <w:autoSpaceDE w:val="0"/>
+        <w:autoSpaceDN w:val="0"/>
+        <w:adjustRightInd w:val="0"/>
+        <w:spacing w:after="0" w:line="240" w:lineRule="auto"/>
+        <w:rPr>
+          <w:rFonts w:ascii="Consolas" w:hAnsi="Consolas" w:cs="Consolas"/>
+          <w:sz w:val="19"/>
+          <w:szCs w:val="19"/>
+        </w:rPr>
+      </w:pPr>
+      <w:r>
+        <w:rPr>
+          <w:rFonts w:ascii="Consolas" w:hAnsi="Consolas" w:cs="Consolas"/>
+          <w:sz w:val="19"/>
+          <w:szCs w:val="19"/>
+        </w:rPr>
+        <w:t xml:space="preserve"> </w:t>
+      </w:r>
+      <w:proofErr w:type="spellStart"/>
+      <w:proofErr w:type="gramStart"/>
+      <w:r>
+        <w:rPr>
+          <w:rFonts w:ascii="Consolas" w:hAnsi="Consolas" w:cs="Consolas"/>
+          <w:color w:val="0000FF"/>
+          <w:sz w:val="19"/>
+          <w:szCs w:val="19"/>
+        </w:rPr>
+        <w:t>int</w:t>
+      </w:r>
+      <w:proofErr w:type="spellEnd"/>
+      <w:proofErr w:type="gramEnd"/>
+      <w:r>
+        <w:rPr>
+          <w:rFonts w:ascii="Consolas" w:hAnsi="Consolas" w:cs="Consolas"/>
+          <w:sz w:val="19"/>
+          <w:szCs w:val="19"/>
+        </w:rPr>
+        <w:t xml:space="preserve"> </w:t>
+      </w:r>
+      <w:proofErr w:type="spellStart"/>
+      <w:r>
+        <w:rPr>
+          <w:rFonts w:ascii="Consolas" w:hAnsi="Consolas" w:cs="Consolas"/>
+          <w:sz w:val="19"/>
+          <w:szCs w:val="19"/>
+        </w:rPr>
+        <w:t>numrowsToMove</w:t>
+      </w:r>
+      <w:proofErr w:type="spellEnd"/>
+      <w:r>
+        <w:rPr>
+          <w:rFonts w:ascii="Consolas" w:hAnsi="Consolas" w:cs="Consolas"/>
+          <w:sz w:val="19"/>
+          <w:szCs w:val="19"/>
+        </w:rPr>
+        <w:t xml:space="preserve"> = 0;</w:t>
+      </w:r>
+    </w:p>
+    <w:p>
+      <w:pPr>
+        <w:autoSpaceDE w:val="0"/>
+        <w:autoSpaceDN w:val="0"/>
+        <w:adjustRightInd w:val="0"/>
+        <w:spacing w:after="0" w:line="240" w:lineRule="auto"/>
+        <w:rPr>
+          <w:rFonts w:ascii="Consolas" w:hAnsi="Consolas" w:cs="Consolas"/>
+          <w:sz w:val="19"/>
+          <w:szCs w:val="19"/>
+        </w:rPr>
+      </w:pPr>
+      <w:r>
+        <w:rPr>
+          <w:rFonts w:ascii="Consolas" w:hAnsi="Consolas" w:cs="Consolas"/>
+          <w:sz w:val="19"/>
+          <w:szCs w:val="19"/>
+        </w:rPr>
+        <w:t xml:space="preserve"> </w:t>
+      </w:r>
+      <w:proofErr w:type="gramStart"/>
+      <w:r>
+        <w:rPr>
+          <w:rFonts w:ascii="Consolas" w:hAnsi="Consolas" w:cs="Consolas"/>
+          <w:color w:val="0000FF"/>
+          <w:sz w:val="19"/>
+          <w:szCs w:val="19"/>
+        </w:rPr>
+        <w:t>if</w:t>
+      </w:r>
+      <w:proofErr w:type="gramEnd"/>
+      <w:r>
+        <w:rPr>
+          <w:rFonts w:ascii="Consolas" w:hAnsi="Consolas" w:cs="Consolas"/>
+          <w:sz w:val="19"/>
+          <w:szCs w:val="19"/>
+        </w:rPr>
+        <w:t xml:space="preserve"> (</w:t>
+      </w:r>
+      <w:proofErr w:type="spellStart"/>
+      <w:r>
+        <w:rPr>
+          <w:rFonts w:ascii="Consolas" w:hAnsi="Consolas" w:cs="Consolas"/>
+          <w:sz w:val="19"/>
+          <w:szCs w:val="19"/>
+        </w:rPr>
+        <w:t>game.stateList</w:t>
+      </w:r>
+      <w:proofErr w:type="spellEnd"/>
+      <w:r>
+        <w:rPr>
+          <w:rFonts w:ascii="Consolas" w:hAnsi="Consolas" w:cs="Consolas"/>
+          <w:sz w:val="19"/>
+          <w:szCs w:val="19"/>
+        </w:rPr>
+        <w:t>[</w:t>
+      </w:r>
+      <w:proofErr w:type="spellStart"/>
+      <w:r>
+        <w:rPr>
+          <w:rFonts w:ascii="Consolas" w:hAnsi="Consolas" w:cs="Consolas"/>
+          <w:sz w:val="19"/>
+          <w:szCs w:val="19"/>
+        </w:rPr>
+        <w:t>numState</w:t>
+      </w:r>
+      <w:proofErr w:type="spellEnd"/>
+      <w:r>
+        <w:rPr>
+          <w:rFonts w:ascii="Consolas" w:hAnsi="Consolas" w:cs="Consolas"/>
+          <w:sz w:val="19"/>
+          <w:szCs w:val="19"/>
+        </w:rPr>
+        <w:t>].</w:t>
+      </w:r>
+      <w:proofErr w:type="spellStart"/>
+      <w:r>
+        <w:rPr>
+          <w:rFonts w:ascii="Consolas" w:hAnsi="Consolas" w:cs="Consolas"/>
+          <w:sz w:val="19"/>
+          <w:szCs w:val="19"/>
+        </w:rPr>
+        <w:t>TopRow</w:t>
+      </w:r>
+      <w:proofErr w:type="spellEnd"/>
+      <w:r>
+        <w:rPr>
+          <w:rFonts w:ascii="Consolas" w:hAnsi="Consolas" w:cs="Consolas"/>
+          <w:sz w:val="19"/>
+          <w:szCs w:val="19"/>
+        </w:rPr>
+        <w:t xml:space="preserve"> &lt; </w:t>
+      </w:r>
+      <w:proofErr w:type="spellStart"/>
+      <w:r>
+        <w:rPr>
+          <w:rFonts w:ascii="Consolas" w:hAnsi="Consolas" w:cs="Consolas"/>
+          <w:sz w:val="19"/>
+          <w:szCs w:val="19"/>
+        </w:rPr>
+        <w:t>game.rows</w:t>
+      </w:r>
+      <w:proofErr w:type="spellEnd"/>
+      <w:r>
+        <w:rPr>
+          <w:rFonts w:ascii="Consolas" w:hAnsi="Consolas" w:cs="Consolas"/>
+          <w:sz w:val="19"/>
+          <w:szCs w:val="19"/>
+        </w:rPr>
+        <w:t>[0])</w:t>
+      </w:r>
+    </w:p>
+    <w:p>
+      <w:pPr>
+        <w:autoSpaceDE w:val="0"/>
+        <w:autoSpaceDN w:val="0"/>
+        <w:adjustRightInd w:val="0"/>
+        <w:spacing w:after="0" w:line="240" w:lineRule="auto"/>
+        <w:rPr>
+          <w:rFonts w:ascii="Consolas" w:hAnsi="Consolas" w:cs="Consolas"/>
+          <w:sz w:val="19"/>
+          <w:szCs w:val="19"/>
+        </w:rPr>
+      </w:pPr>
+      <w:r>
+        <w:rPr>
+          <w:rFonts w:ascii="Consolas" w:hAnsi="Consolas" w:cs="Consolas"/>
+          <w:sz w:val="19"/>
+          <w:szCs w:val="19"/>
+        </w:rPr>
+        <w:t xml:space="preserve"> {</w:t>
+      </w:r>
+    </w:p>
+    <w:p>
+      <w:pPr>
+        <w:autoSpaceDE w:val="0"/>
+        <w:autoSpaceDN w:val="0"/>
+        <w:adjustRightInd w:val="0"/>
+        <w:spacing w:after="0" w:line="240" w:lineRule="auto"/>
+        <w:rPr>
+          <w:rFonts w:ascii="Consolas" w:hAnsi="Consolas" w:cs="Consolas"/>
+          <w:sz w:val="19"/>
+          <w:szCs w:val="19"/>
+        </w:rPr>
+      </w:pPr>
+      <w:r>
+        <w:rPr>
+          <w:rFonts w:ascii="Consolas" w:hAnsi="Consolas" w:cs="Consolas"/>
+          <w:sz w:val="19"/>
+          <w:szCs w:val="19"/>
+        </w:rPr>
+        <w:t xml:space="preserve">     </w:t>
+      </w:r>
+      <w:proofErr w:type="spellStart"/>
+      <w:proofErr w:type="gramStart"/>
+      <w:r>
+        <w:rPr>
+          <w:rFonts w:ascii="Consolas" w:hAnsi="Consolas" w:cs="Consolas"/>
+          <w:sz w:val="19"/>
+          <w:szCs w:val="19"/>
+        </w:rPr>
+        <w:t>numrowsToMove</w:t>
+      </w:r>
+      <w:proofErr w:type="spellEnd"/>
+      <w:proofErr w:type="gramEnd"/>
+      <w:r>
+        <w:rPr>
+          <w:rFonts w:ascii="Consolas" w:hAnsi="Consolas" w:cs="Consolas"/>
+          <w:sz w:val="19"/>
+          <w:szCs w:val="19"/>
+        </w:rPr>
+        <w:t>++;</w:t>
+      </w:r>
+    </w:p>
+    <w:p>
+      <w:pPr>
+        <w:autoSpaceDE w:val="0"/>
+        <w:autoSpaceDN w:val="0"/>
+        <w:adjustRightInd w:val="0"/>
+        <w:spacing w:after="0" w:line="240" w:lineRule="auto"/>
+        <w:rPr>
+          <w:rFonts w:ascii="Consolas" w:hAnsi="Consolas" w:cs="Consolas"/>
+          <w:sz w:val="19"/>
+          <w:szCs w:val="19"/>
+        </w:rPr>
+      </w:pPr>
+      <w:r>
+        <w:rPr>
+          <w:rFonts w:ascii="Consolas" w:hAnsi="Consolas" w:cs="Consolas"/>
+          <w:sz w:val="19"/>
+          <w:szCs w:val="19"/>
+        </w:rPr>
+        <w:t xml:space="preserve"> }</w:t>
+      </w:r>
+    </w:p>
+    <w:p>
+      <w:pPr>
+        <w:autoSpaceDE w:val="0"/>
+        <w:autoSpaceDN w:val="0"/>
+        <w:adjustRightInd w:val="0"/>
+        <w:spacing w:after="0" w:line="240" w:lineRule="auto"/>
+        <w:rPr>
+          <w:rFonts w:ascii="Consolas" w:hAnsi="Consolas" w:cs="Consolas"/>
+          <w:sz w:val="19"/>
+          <w:szCs w:val="19"/>
+        </w:rPr>
+      </w:pPr>
+      <w:r>
+        <w:rPr>
+          <w:rFonts w:ascii="Consolas" w:hAnsi="Consolas" w:cs="Consolas"/>
+          <w:sz w:val="19"/>
+          <w:szCs w:val="19"/>
+        </w:rPr>
+        <w:t xml:space="preserve"> </w:t>
+      </w:r>
+      <w:proofErr w:type="gramStart"/>
+      <w:r>
+        <w:rPr>
+          <w:rFonts w:ascii="Consolas" w:hAnsi="Consolas" w:cs="Consolas"/>
+          <w:color w:val="0000FF"/>
+          <w:sz w:val="19"/>
+          <w:szCs w:val="19"/>
+        </w:rPr>
+        <w:t>if</w:t>
+      </w:r>
+      <w:proofErr w:type="gramEnd"/>
+      <w:r>
+        <w:rPr>
+          <w:rFonts w:ascii="Consolas" w:hAnsi="Consolas" w:cs="Consolas"/>
+          <w:sz w:val="19"/>
+          <w:szCs w:val="19"/>
+        </w:rPr>
+        <w:t xml:space="preserve"> (</w:t>
+      </w:r>
+      <w:proofErr w:type="spellStart"/>
+      <w:r>
+        <w:rPr>
+          <w:rFonts w:ascii="Consolas" w:hAnsi="Consolas" w:cs="Consolas"/>
+          <w:sz w:val="19"/>
+          <w:szCs w:val="19"/>
+        </w:rPr>
+        <w:t>game.stateList</w:t>
+      </w:r>
+      <w:proofErr w:type="spellEnd"/>
+      <w:r>
+        <w:rPr>
+          <w:rFonts w:ascii="Consolas" w:hAnsi="Consolas" w:cs="Consolas"/>
+          <w:sz w:val="19"/>
+          <w:szCs w:val="19"/>
+        </w:rPr>
+        <w:t>[</w:t>
+      </w:r>
+      <w:proofErr w:type="spellStart"/>
+      <w:r>
+        <w:rPr>
+          <w:rFonts w:ascii="Consolas" w:hAnsi="Consolas" w:cs="Consolas"/>
+          <w:sz w:val="19"/>
+          <w:szCs w:val="19"/>
+        </w:rPr>
+        <w:t>numState</w:t>
+      </w:r>
+      <w:proofErr w:type="spellEnd"/>
+      <w:r>
+        <w:rPr>
+          <w:rFonts w:ascii="Consolas" w:hAnsi="Consolas" w:cs="Consolas"/>
+          <w:sz w:val="19"/>
+          <w:szCs w:val="19"/>
+        </w:rPr>
+        <w:t>].</w:t>
+      </w:r>
+      <w:proofErr w:type="spellStart"/>
+      <w:r>
+        <w:rPr>
+          <w:rFonts w:ascii="Consolas" w:hAnsi="Consolas" w:cs="Consolas"/>
+          <w:sz w:val="19"/>
+          <w:szCs w:val="19"/>
+        </w:rPr>
+        <w:t>MidRow</w:t>
+      </w:r>
+      <w:proofErr w:type="spellEnd"/>
+      <w:r>
+        <w:rPr>
+          <w:rFonts w:ascii="Consolas" w:hAnsi="Consolas" w:cs="Consolas"/>
+          <w:sz w:val="19"/>
+          <w:szCs w:val="19"/>
+        </w:rPr>
+        <w:t xml:space="preserve"> &lt; </w:t>
+      </w:r>
+      <w:proofErr w:type="spellStart"/>
+      <w:r>
+        <w:rPr>
+          <w:rFonts w:ascii="Consolas" w:hAnsi="Consolas" w:cs="Consolas"/>
+          <w:sz w:val="19"/>
+          <w:szCs w:val="19"/>
+        </w:rPr>
+        <w:t>game.rows</w:t>
+      </w:r>
+      <w:proofErr w:type="spellEnd"/>
+      <w:r>
+        <w:rPr>
+          <w:rFonts w:ascii="Consolas" w:hAnsi="Consolas" w:cs="Consolas"/>
+          <w:sz w:val="19"/>
+          <w:szCs w:val="19"/>
+        </w:rPr>
+        <w:t>[1])</w:t>
+      </w:r>
+    </w:p>
+    <w:p>
+      <w:pPr>
+        <w:autoSpaceDE w:val="0"/>
+        <w:autoSpaceDN w:val="0"/>
+        <w:adjustRightInd w:val="0"/>
+        <w:spacing w:after="0" w:line="240" w:lineRule="auto"/>
+        <w:rPr>
+          <w:rFonts w:ascii="Consolas" w:hAnsi="Consolas" w:cs="Consolas"/>
+          <w:sz w:val="19"/>
+          <w:szCs w:val="19"/>
+        </w:rPr>
+      </w:pPr>
+      <w:r>
+        <w:rPr>
+          <w:rFonts w:ascii="Consolas" w:hAnsi="Consolas" w:cs="Consolas"/>
+          <w:sz w:val="19"/>
+          <w:szCs w:val="19"/>
+        </w:rPr>
+        <w:t xml:space="preserve"> {</w:t>
+      </w:r>
+    </w:p>
+    <w:p>
+      <w:pPr>
+        <w:autoSpaceDE w:val="0"/>
+        <w:autoSpaceDN w:val="0"/>
+        <w:adjustRightInd w:val="0"/>
+        <w:spacing w:after="0" w:line="240" w:lineRule="auto"/>
+        <w:rPr>
+          <w:rFonts w:ascii="Consolas" w:hAnsi="Consolas" w:cs="Consolas"/>
+          <w:sz w:val="19"/>
+          <w:szCs w:val="19"/>
+        </w:rPr>
+      </w:pPr>
+      <w:r>
+        <w:rPr>
+          <w:rFonts w:ascii="Consolas" w:hAnsi="Consolas" w:cs="Consolas"/>
+          <w:sz w:val="19"/>
+          <w:szCs w:val="19"/>
+        </w:rPr>
+        <w:t xml:space="preserve">     </w:t>
+      </w:r>
+      <w:proofErr w:type="spellStart"/>
+      <w:proofErr w:type="gramStart"/>
+      <w:r>
+        <w:rPr>
+          <w:rFonts w:ascii="Consolas" w:hAnsi="Consolas" w:cs="Consolas"/>
+          <w:sz w:val="19"/>
+          <w:szCs w:val="19"/>
+        </w:rPr>
+        <w:t>numrowsToMove</w:t>
+      </w:r>
+      <w:proofErr w:type="spellEnd"/>
+      <w:proofErr w:type="gramEnd"/>
+      <w:r>
+        <w:rPr>
+          <w:rFonts w:ascii="Consolas" w:hAnsi="Consolas" w:cs="Consolas"/>
+          <w:sz w:val="19"/>
+          <w:szCs w:val="19"/>
+        </w:rPr>
+        <w:t>++;</w:t>
+      </w:r>
+    </w:p>
+    <w:p>
+      <w:pPr>
+        <w:autoSpaceDE w:val="0"/>
+        <w:autoSpaceDN w:val="0"/>
+        <w:adjustRightInd w:val="0"/>
+        <w:spacing w:after="0" w:line="240" w:lineRule="auto"/>
+        <w:rPr>
+          <w:rFonts w:ascii="Consolas" w:hAnsi="Consolas" w:cs="Consolas"/>
+          <w:sz w:val="19"/>
+          <w:szCs w:val="19"/>
+        </w:rPr>
+      </w:pPr>
+      <w:r>
+        <w:rPr>
+          <w:rFonts w:ascii="Consolas" w:hAnsi="Consolas" w:cs="Consolas"/>
+          <w:sz w:val="19"/>
+          <w:szCs w:val="19"/>
+        </w:rPr>
+        <w:t xml:space="preserve"> }</w:t>
+      </w:r>
+    </w:p>
+    <w:p>
+      <w:pPr>
+        <w:autoSpaceDE w:val="0"/>
+        <w:autoSpaceDN w:val="0"/>
+        <w:adjustRightInd w:val="0"/>
+        <w:spacing w:after="0" w:line="240" w:lineRule="auto"/>
+        <w:rPr>
+          <w:rFonts w:ascii="Consolas" w:hAnsi="Consolas" w:cs="Consolas"/>
+          <w:sz w:val="19"/>
+          <w:szCs w:val="19"/>
+        </w:rPr>
+      </w:pPr>
+      <w:r>
+        <w:rPr>
+          <w:rFonts w:ascii="Consolas" w:hAnsi="Consolas" w:cs="Consolas"/>
+          <w:sz w:val="19"/>
+          <w:szCs w:val="19"/>
+        </w:rPr>
+        <w:t xml:space="preserve"> </w:t>
+      </w:r>
+      <w:proofErr w:type="gramStart"/>
+      <w:r>
+        <w:rPr>
+          <w:rFonts w:ascii="Consolas" w:hAnsi="Consolas" w:cs="Consolas"/>
+          <w:color w:val="0000FF"/>
+          <w:sz w:val="19"/>
+          <w:szCs w:val="19"/>
+        </w:rPr>
+        <w:t>if</w:t>
+      </w:r>
+      <w:proofErr w:type="gramEnd"/>
+      <w:r>
+        <w:rPr>
+          <w:rFonts w:ascii="Consolas" w:hAnsi="Consolas" w:cs="Consolas"/>
+          <w:sz w:val="19"/>
+          <w:szCs w:val="19"/>
+        </w:rPr>
+        <w:t xml:space="preserve"> (</w:t>
+      </w:r>
+      <w:proofErr w:type="spellStart"/>
+      <w:r>
+        <w:rPr>
+          <w:rFonts w:ascii="Consolas" w:hAnsi="Consolas" w:cs="Consolas"/>
+          <w:sz w:val="19"/>
+          <w:szCs w:val="19"/>
+        </w:rPr>
+        <w:t>game.stateList</w:t>
+      </w:r>
+      <w:proofErr w:type="spellEnd"/>
+      <w:r>
+        <w:rPr>
+          <w:rFonts w:ascii="Consolas" w:hAnsi="Consolas" w:cs="Consolas"/>
+          <w:sz w:val="19"/>
+          <w:szCs w:val="19"/>
+        </w:rPr>
+        <w:t>[</w:t>
+      </w:r>
+      <w:proofErr w:type="spellStart"/>
+      <w:r>
+        <w:rPr>
+          <w:rFonts w:ascii="Consolas" w:hAnsi="Consolas" w:cs="Consolas"/>
+          <w:sz w:val="19"/>
+          <w:szCs w:val="19"/>
+        </w:rPr>
+        <w:t>numState</w:t>
+      </w:r>
+      <w:proofErr w:type="spellEnd"/>
+      <w:r>
+        <w:rPr>
+          <w:rFonts w:ascii="Consolas" w:hAnsi="Consolas" w:cs="Consolas"/>
+          <w:sz w:val="19"/>
+          <w:szCs w:val="19"/>
+        </w:rPr>
+        <w:t>].</w:t>
+      </w:r>
+      <w:proofErr w:type="spellStart"/>
+      <w:r>
+        <w:rPr>
+          <w:rFonts w:ascii="Consolas" w:hAnsi="Consolas" w:cs="Consolas"/>
+          <w:sz w:val="19"/>
+          <w:szCs w:val="19"/>
+        </w:rPr>
+        <w:t>BotRow</w:t>
+      </w:r>
+      <w:proofErr w:type="spellEnd"/>
+      <w:r>
+        <w:rPr>
+          <w:rFonts w:ascii="Consolas" w:hAnsi="Consolas" w:cs="Consolas"/>
+          <w:sz w:val="19"/>
+          <w:szCs w:val="19"/>
+        </w:rPr>
+        <w:t xml:space="preserve"> &lt; </w:t>
+      </w:r>
+      <w:proofErr w:type="spellStart"/>
+      <w:r>
+        <w:rPr>
+          <w:rFonts w:ascii="Consolas" w:hAnsi="Consolas" w:cs="Consolas"/>
+          <w:sz w:val="19"/>
+          <w:szCs w:val="19"/>
+        </w:rPr>
+        <w:t>game.rows</w:t>
+      </w:r>
+      <w:proofErr w:type="spellEnd"/>
+      <w:r>
+        <w:rPr>
+          <w:rFonts w:ascii="Consolas" w:hAnsi="Consolas" w:cs="Consolas"/>
+          <w:sz w:val="19"/>
+          <w:szCs w:val="19"/>
+        </w:rPr>
+        <w:t>[2])</w:t>
+      </w:r>
+    </w:p>
+    <w:p>
+      <w:pPr>
+        <w:autoSpaceDE w:val="0"/>
+        <w:autoSpaceDN w:val="0"/>
+        <w:adjustRightInd w:val="0"/>
+        <w:spacing w:after="0" w:line="240" w:lineRule="auto"/>
+        <w:rPr>
+          <w:rFonts w:ascii="Consolas" w:hAnsi="Consolas" w:cs="Consolas"/>
+          <w:sz w:val="19"/>
+          <w:szCs w:val="19"/>
+        </w:rPr>
+      </w:pPr>
+      <w:r>
+        <w:rPr>
+          <w:rFonts w:ascii="Consolas" w:hAnsi="Consolas" w:cs="Consolas"/>
+          <w:sz w:val="19"/>
+          <w:szCs w:val="19"/>
+        </w:rPr>
+        <w:t xml:space="preserve"> {</w:t>
+      </w:r>
+    </w:p>
+    <w:p>
+      <w:pPr>
+        <w:autoSpaceDE w:val="0"/>
+        <w:autoSpaceDN w:val="0"/>
+        <w:adjustRightInd w:val="0"/>
+        <w:spacing w:after="0" w:line="240" w:lineRule="auto"/>
+        <w:rPr>
+          <w:rFonts w:ascii="Consolas" w:hAnsi="Consolas" w:cs="Consolas"/>
+          <w:sz w:val="19"/>
+          <w:szCs w:val="19"/>
+        </w:rPr>
+      </w:pPr>
+      <w:r>
+        <w:rPr>
+          <w:rFonts w:ascii="Consolas" w:hAnsi="Consolas" w:cs="Consolas"/>
+          <w:sz w:val="19"/>
+          <w:szCs w:val="19"/>
+        </w:rPr>
+        <w:t xml:space="preserve">     </w:t>
+      </w:r>
+      <w:proofErr w:type="spellStart"/>
+      <w:proofErr w:type="gramStart"/>
+      <w:r>
+        <w:rPr>
+          <w:rFonts w:ascii="Consolas" w:hAnsi="Consolas" w:cs="Consolas"/>
+          <w:sz w:val="19"/>
+          <w:szCs w:val="19"/>
+        </w:rPr>
+        <w:t>numrowsToMove</w:t>
+      </w:r>
+      <w:proofErr w:type="spellEnd"/>
+      <w:proofErr w:type="gramEnd"/>
+      <w:r>
+        <w:rPr>
+          <w:rFonts w:ascii="Consolas" w:hAnsi="Consolas" w:cs="Consolas"/>
+          <w:sz w:val="19"/>
+          <w:szCs w:val="19"/>
+        </w:rPr>
+        <w:t>++;</w:t>
+      </w:r>
+    </w:p>
+    <w:p>
+      <w:pPr>
+        <w:autoSpaceDE w:val="0"/>
+        <w:autoSpaceDN w:val="0"/>
+        <w:adjustRightInd w:val="0"/>
+        <w:spacing w:after="0" w:line="240" w:lineRule="auto"/>
+        <w:rPr>
+          <w:rFonts w:ascii="Consolas" w:hAnsi="Consolas" w:cs="Consolas"/>
+          <w:sz w:val="19"/>
+          <w:szCs w:val="19"/>
+        </w:rPr>
+      </w:pPr>
+      <w:r>
+        <w:rPr>
+          <w:rFonts w:ascii="Consolas" w:hAnsi="Consolas" w:cs="Consolas"/>
+          <w:sz w:val="19"/>
+          <w:szCs w:val="19"/>
+        </w:rPr>
+        <w:t xml:space="preserve"> }</w:t>
+      </w:r>
+    </w:p>
+    <w:p/>
+    <w:p>
+      <w:r>
+        <w:t>After:</w:t>
+      </w:r>
+    </w:p>
+    <w:p>
+      <w:pPr>
+        <w:autoSpaceDE w:val="0"/>
+        <w:autoSpaceDN w:val="0"/>
+        <w:adjustRightInd w:val="0"/>
+        <w:spacing w:after="0" w:line="240" w:lineRule="auto"/>
+        <w:rPr>
+          <w:rFonts w:ascii="Consolas" w:hAnsi="Consolas" w:cs="Consolas"/>
+          <w:sz w:val="19"/>
+          <w:szCs w:val="19"/>
+        </w:rPr>
+      </w:pPr>
+      <w:proofErr w:type="gramStart"/>
+      <w:r>
+        <w:rPr>
+          <w:rFonts w:ascii="Consolas" w:hAnsi="Consolas" w:cs="Consolas"/>
+          <w:color w:val="0000FF"/>
+          <w:sz w:val="19"/>
+          <w:szCs w:val="19"/>
+        </w:rPr>
+        <w:t>if</w:t>
+      </w:r>
+      <w:proofErr w:type="gramEnd"/>
+      <w:r>
+        <w:rPr>
+          <w:rFonts w:ascii="Consolas" w:hAnsi="Consolas" w:cs="Consolas"/>
+          <w:sz w:val="19"/>
+          <w:szCs w:val="19"/>
+        </w:rPr>
+        <w:t xml:space="preserve"> (</w:t>
+      </w:r>
+      <w:proofErr w:type="spellStart"/>
+      <w:r>
+        <w:rPr>
+          <w:rFonts w:ascii="Consolas" w:hAnsi="Consolas" w:cs="Consolas"/>
+          <w:sz w:val="19"/>
+          <w:szCs w:val="19"/>
+        </w:rPr>
+        <w:t>numRowsToMove</w:t>
+      </w:r>
+      <w:proofErr w:type="spellEnd"/>
+      <w:r>
+        <w:rPr>
+          <w:rFonts w:ascii="Consolas" w:hAnsi="Consolas" w:cs="Consolas"/>
+          <w:sz w:val="19"/>
+          <w:szCs w:val="19"/>
+        </w:rPr>
+        <w:t xml:space="preserve">(game, </w:t>
+      </w:r>
+      <w:proofErr w:type="spellStart"/>
+      <w:r>
+        <w:rPr>
+          <w:rFonts w:ascii="Consolas" w:hAnsi="Consolas" w:cs="Consolas"/>
+          <w:sz w:val="19"/>
+          <w:szCs w:val="19"/>
+        </w:rPr>
+        <w:t>numState</w:t>
+      </w:r>
+      <w:proofErr w:type="spellEnd"/>
+      <w:r>
+        <w:rPr>
+          <w:rFonts w:ascii="Consolas" w:hAnsi="Consolas" w:cs="Consolas"/>
+          <w:sz w:val="19"/>
+          <w:szCs w:val="19"/>
+        </w:rPr>
+        <w:t>) == 1)</w:t>
+      </w:r>
+    </w:p>
+    <w:p>
+      <w:pPr>
+        <w:autoSpaceDE w:val="0"/>
+        <w:autoSpaceDN w:val="0"/>
+        <w:adjustRightInd w:val="0"/>
+        <w:spacing w:after="0" w:line="240" w:lineRule="auto"/>
+        <w:rPr>
+          <w:rFonts w:ascii="Consolas" w:hAnsi="Consolas" w:cs="Consolas"/>
+          <w:sz w:val="19"/>
+          <w:szCs w:val="19"/>
+        </w:rPr>
+      </w:pPr>
+      <w:r>
+        <w:rPr>
+          <w:rFonts w:ascii="Consolas" w:hAnsi="Consolas" w:cs="Consolas"/>
+          <w:sz w:val="19"/>
+          <w:szCs w:val="19"/>
+        </w:rPr>
+        <w:t>{</w:t>
+      </w:r>
+    </w:p>
+    <w:p/>
+    <w:p>
+      <w:pPr>
+        <w:autoSpaceDE w:val="0"/>
+        <w:autoSpaceDN w:val="0"/>
+        <w:adjustRightInd w:val="0"/>
+        <w:spacing w:after="0" w:line="240" w:lineRule="auto"/>
+      </w:pPr>
+      <w:r>
+        <w:t>Change:</w:t>
+      </w:r>
+      <w:r>
+        <w:t xml:space="preserve"> </w:t>
+      </w:r>
+      <w:r>
+        <w:t>Consolidate conditional expression</w:t>
+      </w:r>
+    </w:p>
+    <w:p>
       <w:bookmarkStart w:id="0" w:name="_GoBack"/>
       <w:bookmarkEnd w:id="0"/>
+    </w:p>
+    <w:p>
+      <w:pPr>
+        <w:tabs>
+          <w:tab w:val="left" w:pos="1467"/>
+        </w:tabs>
+      </w:pPr>
     </w:p>
     <w:sectPr>
       <w:pgSz w:w="12240" w:h="15840"/>

</xml_diff>